<commit_message>
Changes made to work log to update initial and today's work
</commit_message>
<xml_diff>
--- a/tracking/ELE3305 DA - Work Log U1019160.docx
+++ b/tracking/ELE3305 DA - Work Log U1019160.docx
@@ -95,6 +95,19 @@
             <w:r>
               <w:t>Created ELE33052024DA repository and folders</w:t>
             </w:r>
+            <w:r>
+              <w:t>.</w:t>
+            </w:r>
+          </w:p>
+          <w:p>
+            <w:r>
+              <w:t>Included Alexander Kist and Bo Song as collaborators.</w:t>
+            </w:r>
+          </w:p>
+          <w:p>
+            <w:r>
+              <w:t>Committed work logbook</w:t>
+            </w:r>
           </w:p>
         </w:tc>
         <w:tc>
@@ -115,7 +128,10 @@
           </w:tcPr>
           <w:p>
             <w:r>
-              <w:t>16</w:t>
+              <w:t>1</w:t>
+            </w:r>
+            <w:r>
+              <w:t>9</w:t>
             </w:r>
             <w:r>
               <w:t>/0</w:t>
@@ -135,7 +151,17 @@
           <w:tcPr>
             <w:tcW w:w="5022" w:type="dxa"/>
           </w:tcPr>
-          <w:p/>
+          <w:p>
+            <w:r>
+              <w:t>Committed design report copy to docs folder</w:t>
+            </w:r>
+            <w:r>
+              <w:t xml:space="preserve"> </w:t>
+            </w:r>
+            <w:r>
+              <w:t>(not finished)</w:t>
+            </w:r>
+          </w:p>
         </w:tc>
         <w:tc>
           <w:tcPr>
@@ -143,7 +169,10 @@
           </w:tcPr>
           <w:p>
             <w:r>
-              <w:t>1.5</w:t>
+              <w:t>0</w:t>
+            </w:r>
+            <w:r>
+              <w:t>.5</w:t>
             </w:r>
           </w:p>
         </w:tc>
@@ -213,11 +242,7 @@
           <w:tcPr>
             <w:tcW w:w="3006" w:type="dxa"/>
           </w:tcPr>
-          <w:p>
-            <w:r>
-              <w:t>2</w:t>
-            </w:r>
-          </w:p>
+          <w:p/>
         </w:tc>
       </w:tr>
     </w:tbl>

</xml_diff>

<commit_message>
Updated log to include previous work on node-red. Recorded today's work on the design report
</commit_message>
<xml_diff>
--- a/tracking/ELE3305 DA - Work Log U1019160.docx
+++ b/tracking/ELE3305 DA - Work Log U1019160.docx
@@ -1,6 +1,6 @@
 
 <file path=word/document.xml><?xml version="1.0" encoding="utf-8"?>
-<w:document xmlns:wpc="http://schemas.microsoft.com/office/word/2010/wordprocessingCanvas" xmlns:cx="http://schemas.microsoft.com/office/drawing/2014/chartex" xmlns:cx1="http://schemas.microsoft.com/office/drawing/2015/9/8/chartex" xmlns:cx2="http://schemas.microsoft.com/office/drawing/2015/10/21/chartex" xmlns:cx3="http://schemas.microsoft.com/office/drawing/2016/5/9/chartex" xmlns:cx4="http://schemas.microsoft.com/office/drawing/2016/5/10/chartex" xmlns:cx5="http://schemas.microsoft.com/office/drawing/2016/5/11/chartex" xmlns:cx6="http://schemas.microsoft.com/office/drawing/2016/5/12/chartex" xmlns:cx7="http://schemas.microsoft.com/office/drawing/2016/5/13/chartex" xmlns:cx8="http://schemas.microsoft.com/office/drawing/2016/5/14/chartex" xmlns:mc="http://schemas.openxmlformats.org/markup-compatibility/2006" xmlns:aink="http://schemas.microsoft.com/office/drawing/2016/ink" xmlns:am3d="http://schemas.microsoft.com/office/drawing/2017/model3d" xmlns:o="urn:schemas-microsoft-com:office:office" xmlns:oel="http://schemas.microsoft.com/office/2019/extlst" xmlns:r="http://schemas.openxmlformats.org/officeDocument/2006/relationships" xmlns:m="http://schemas.openxmlformats.org/officeDocument/2006/math" xmlns:v="urn:schemas-microsoft-com:vml" xmlns:wp14="http://schemas.microsoft.com/office/word/2010/wordprocessingDrawing" xmlns:wp="http://schemas.openxmlformats.org/drawingml/2006/wordprocessingDrawing" xmlns:w10="urn:schemas-microsoft-com:office:word" xmlns:w="http://schemas.openxmlformats.org/wordprocessingml/2006/main" xmlns:w14="http://schemas.microsoft.com/office/word/2010/wordml" xmlns:w15="http://schemas.microsoft.com/office/word/2012/wordml" xmlns:w16cex="http://schemas.microsoft.com/office/word/2018/wordml/cex" xmlns:w16cid="http://schemas.microsoft.com/office/word/2016/wordml/cid" xmlns:w16="http://schemas.microsoft.com/office/word/2018/wordml" xmlns:w16sdtdh="http://schemas.microsoft.com/office/word/2020/wordml/sdtdatahash" xmlns:w16se="http://schemas.microsoft.com/office/word/2015/wordml/symex" xmlns:wpg="http://schemas.microsoft.com/office/word/2010/wordprocessingGroup" xmlns:wpi="http://schemas.microsoft.com/office/word/2010/wordprocessingInk" xmlns:wne="http://schemas.microsoft.com/office/word/2006/wordml" xmlns:wps="http://schemas.microsoft.com/office/word/2010/wordprocessingShape" mc:Ignorable="w14 w15 w16se w16cid w16 w16cex w16sdtdh wp14">
+<w:document xmlns:wpc="http://schemas.microsoft.com/office/word/2010/wordprocessingCanvas" xmlns:cx="http://schemas.microsoft.com/office/drawing/2014/chartex" xmlns:cx1="http://schemas.microsoft.com/office/drawing/2015/9/8/chartex" xmlns:cx2="http://schemas.microsoft.com/office/drawing/2015/10/21/chartex" xmlns:cx3="http://schemas.microsoft.com/office/drawing/2016/5/9/chartex" xmlns:cx4="http://schemas.microsoft.com/office/drawing/2016/5/10/chartex" xmlns:cx5="http://schemas.microsoft.com/office/drawing/2016/5/11/chartex" xmlns:cx6="http://schemas.microsoft.com/office/drawing/2016/5/12/chartex" xmlns:cx7="http://schemas.microsoft.com/office/drawing/2016/5/13/chartex" xmlns:cx8="http://schemas.microsoft.com/office/drawing/2016/5/14/chartex" xmlns:mc="http://schemas.openxmlformats.org/markup-compatibility/2006" xmlns:aink="http://schemas.microsoft.com/office/drawing/2016/ink" xmlns:am3d="http://schemas.microsoft.com/office/drawing/2017/model3d" xmlns:o="urn:schemas-microsoft-com:office:office" xmlns:oel="http://schemas.microsoft.com/office/2019/extlst" xmlns:r="http://schemas.openxmlformats.org/officeDocument/2006/relationships" xmlns:m="http://schemas.openxmlformats.org/officeDocument/2006/math" xmlns:v="urn:schemas-microsoft-com:vml" xmlns:wp14="http://schemas.microsoft.com/office/word/2010/wordprocessingDrawing" xmlns:wp="http://schemas.openxmlformats.org/drawingml/2006/wordprocessingDrawing" xmlns:w10="urn:schemas-microsoft-com:office:word" xmlns:w="http://schemas.openxmlformats.org/wordprocessingml/2006/main" xmlns:w14="http://schemas.microsoft.com/office/word/2010/wordml" xmlns:w15="http://schemas.microsoft.com/office/word/2012/wordml" xmlns:w16cex="http://schemas.microsoft.com/office/word/2018/wordml/cex" xmlns:w16cid="http://schemas.microsoft.com/office/word/2016/wordml/cid" xmlns:w16="http://schemas.microsoft.com/office/word/2018/wordml" xmlns:w16du="http://schemas.microsoft.com/office/word/2023/wordml/word16du" xmlns:w16sdtdh="http://schemas.microsoft.com/office/word/2020/wordml/sdtdatahash" xmlns:w16se="http://schemas.microsoft.com/office/word/2015/wordml/symex" xmlns:wpg="http://schemas.microsoft.com/office/word/2010/wordprocessingGroup" xmlns:wpi="http://schemas.microsoft.com/office/word/2010/wordprocessingInk" xmlns:wne="http://schemas.microsoft.com/office/word/2006/wordml" xmlns:wps="http://schemas.microsoft.com/office/word/2010/wordprocessingShape" mc:Ignorable="w14 w15 w16se w16cid w16 w16cex w16sdtdh w16du wp14">
   <w:body>
     <w:p>
       <w:pPr>
@@ -153,7 +153,15 @@
           </w:tcPr>
           <w:p>
             <w:r>
-              <w:t>Committed design report copy to docs folder</w:t>
+              <w:t xml:space="preserve">Committed design report copy to </w:t>
+            </w:r>
+            <w:proofErr w:type="gramStart"/>
+            <w:r>
+              <w:t>docs</w:t>
+            </w:r>
+            <w:proofErr w:type="gramEnd"/>
+            <w:r>
+              <w:t xml:space="preserve"> folder</w:t>
             </w:r>
             <w:r>
               <w:t xml:space="preserve"> </w:t>
@@ -182,19 +190,31 @@
           <w:tcPr>
             <w:tcW w:w="988" w:type="dxa"/>
           </w:tcPr>
-          <w:p/>
+          <w:p>
+            <w:r>
+              <w:t>20/3/24</w:t>
+            </w:r>
+          </w:p>
         </w:tc>
         <w:tc>
           <w:tcPr>
             <w:tcW w:w="5022" w:type="dxa"/>
           </w:tcPr>
-          <w:p/>
+          <w:p>
+            <w:r>
+              <w:t>Created new flow in Node-Red</w:t>
+            </w:r>
+          </w:p>
         </w:tc>
         <w:tc>
           <w:tcPr>
             <w:tcW w:w="3006" w:type="dxa"/>
           </w:tcPr>
-          <w:p/>
+          <w:p>
+            <w:r>
+              <w:t>4</w:t>
+            </w:r>
+          </w:p>
         </w:tc>
       </w:tr>
       <w:tr>
@@ -202,7 +222,11 @@
           <w:tcPr>
             <w:tcW w:w="988" w:type="dxa"/>
           </w:tcPr>
-          <w:p/>
+          <w:p>
+            <w:r>
+              <w:t>23/3/24</w:t>
+            </w:r>
+          </w:p>
         </w:tc>
         <w:tc>
           <w:tcPr>
@@ -210,7 +234,16 @@
           </w:tcPr>
           <w:p>
             <w:r>
-              <w:t>….</w:t>
+              <w:t xml:space="preserve">Included relevant papers </w:t>
+            </w:r>
+            <w:r>
+              <w:t>of</w:t>
+            </w:r>
+            <w:r>
+              <w:t xml:space="preserve"> application scenario in docs folder</w:t>
+            </w:r>
+            <w:r>
+              <w:t>. Committed to repository</w:t>
             </w:r>
           </w:p>
         </w:tc>
@@ -218,7 +251,11 @@
           <w:tcPr>
             <w:tcW w:w="3006" w:type="dxa"/>
           </w:tcPr>
-          <w:p/>
+          <w:p>
+            <w:r>
+              <w:t>0.75</w:t>
+            </w:r>
+          </w:p>
         </w:tc>
       </w:tr>
       <w:tr>
@@ -226,12 +263,117 @@
           <w:tcPr>
             <w:tcW w:w="988" w:type="dxa"/>
           </w:tcPr>
+          <w:p>
+            <w:r>
+              <w:t>23/3/24</w:t>
+            </w:r>
+          </w:p>
+        </w:tc>
+        <w:tc>
+          <w:tcPr>
+            <w:tcW w:w="5022" w:type="dxa"/>
+          </w:tcPr>
+          <w:p>
+            <w:r>
+              <w:t>Formatted reference list. Finalized application scenario and worked on the specification section of report</w:t>
+            </w:r>
+          </w:p>
+        </w:tc>
+        <w:tc>
+          <w:tcPr>
+            <w:tcW w:w="3006" w:type="dxa"/>
+          </w:tcPr>
+          <w:p>
+            <w:r>
+              <w:t>5</w:t>
+            </w:r>
+          </w:p>
+        </w:tc>
+      </w:tr>
+      <w:tr>
+        <w:tc>
+          <w:tcPr>
+            <w:tcW w:w="988" w:type="dxa"/>
+          </w:tcPr>
+          <w:p>
+            <w:r>
+              <w:t>23/3/24</w:t>
+            </w:r>
+          </w:p>
+        </w:tc>
+        <w:tc>
+          <w:tcPr>
+            <w:tcW w:w="5022" w:type="dxa"/>
+          </w:tcPr>
+          <w:p>
+            <w:r>
+              <w:t xml:space="preserve">Created test program in </w:t>
+            </w:r>
+            <w:proofErr w:type="spellStart"/>
+            <w:r>
+              <w:t>OpenPLC</w:t>
+            </w:r>
+            <w:proofErr w:type="spellEnd"/>
+            <w:r>
+              <w:t xml:space="preserve"> editor</w:t>
+            </w:r>
+          </w:p>
+        </w:tc>
+        <w:tc>
+          <w:tcPr>
+            <w:tcW w:w="3006" w:type="dxa"/>
+          </w:tcPr>
+          <w:p>
+            <w:r>
+              <w:t>2</w:t>
+            </w:r>
+          </w:p>
+        </w:tc>
+      </w:tr>
+      <w:tr>
+        <w:tc>
+          <w:tcPr>
+            <w:tcW w:w="988" w:type="dxa"/>
+          </w:tcPr>
           <w:p/>
         </w:tc>
         <w:tc>
           <w:tcPr>
             <w:tcW w:w="5022" w:type="dxa"/>
           </w:tcPr>
+          <w:p/>
+        </w:tc>
+        <w:tc>
+          <w:tcPr>
+            <w:tcW w:w="3006" w:type="dxa"/>
+          </w:tcPr>
+          <w:p/>
+        </w:tc>
+      </w:tr>
+    </w:tbl>
+    <w:p/>
+    <w:tbl>
+      <w:tblPr>
+        <w:tblStyle w:val="TableGrid"/>
+        <w:tblW w:w="0" w:type="auto"/>
+        <w:tblLook w:val="04A0" w:firstRow="1" w:lastRow="0" w:firstColumn="1" w:lastColumn="0" w:noHBand="0" w:noVBand="1"/>
+      </w:tblPr>
+      <w:tblGrid>
+        <w:gridCol w:w="1165"/>
+        <w:gridCol w:w="4860"/>
+        <w:gridCol w:w="2991"/>
+      </w:tblGrid>
+      <w:tr>
+        <w:tc>
+          <w:tcPr>
+            <w:tcW w:w="1165" w:type="dxa"/>
+          </w:tcPr>
+          <w:p/>
+        </w:tc>
+        <w:tc>
+          <w:tcPr>
+            <w:tcW w:w="4860" w:type="dxa"/>
+          </w:tcPr>
           <w:p>
             <w:r>
               <w:t>Total</w:t>
@@ -240,7 +382,7 @@
         </w:tc>
         <w:tc>
           <w:tcPr>
-            <w:tcW w:w="3006" w:type="dxa"/>
+            <w:tcW w:w="2991" w:type="dxa"/>
           </w:tcPr>
           <w:p/>
         </w:tc>
@@ -258,7 +400,7 @@
 </file>
 
 <file path=word/styles.xml><?xml version="1.0" encoding="utf-8"?>
-<w:styles xmlns:mc="http://schemas.openxmlformats.org/markup-compatibility/2006" xmlns:r="http://schemas.openxmlformats.org/officeDocument/2006/relationships" xmlns:w="http://schemas.openxmlformats.org/wordprocessingml/2006/main" xmlns:w14="http://schemas.microsoft.com/office/word/2010/wordml" xmlns:w15="http://schemas.microsoft.com/office/word/2012/wordml" xmlns:w16cex="http://schemas.microsoft.com/office/word/2018/wordml/cex" xmlns:w16cid="http://schemas.microsoft.com/office/word/2016/wordml/cid" xmlns:w16="http://schemas.microsoft.com/office/word/2018/wordml" xmlns:w16sdtdh="http://schemas.microsoft.com/office/word/2020/wordml/sdtdatahash" xmlns:w16se="http://schemas.microsoft.com/office/word/2015/wordml/symex" mc:Ignorable="w14 w15 w16se w16cid w16 w16cex w16sdtdh">
+<w:styles xmlns:mc="http://schemas.openxmlformats.org/markup-compatibility/2006" xmlns:r="http://schemas.openxmlformats.org/officeDocument/2006/relationships" xmlns:w="http://schemas.openxmlformats.org/wordprocessingml/2006/main" xmlns:w14="http://schemas.microsoft.com/office/word/2010/wordml" xmlns:w15="http://schemas.microsoft.com/office/word/2012/wordml" xmlns:w16cex="http://schemas.microsoft.com/office/word/2018/wordml/cex" xmlns:w16cid="http://schemas.microsoft.com/office/word/2016/wordml/cid" xmlns:w16="http://schemas.microsoft.com/office/word/2018/wordml" xmlns:w16du="http://schemas.microsoft.com/office/word/2023/wordml/word16du" xmlns:w16sdtdh="http://schemas.microsoft.com/office/word/2020/wordml/sdtdatahash" xmlns:w16se="http://schemas.microsoft.com/office/word/2015/wordml/symex" mc:Ignorable="w14 w15 w16se w16cid w16 w16cex w16sdtdh w16du">
   <w:docDefaults>
     <w:rPrDefault>
       <w:rPr>

</xml_diff>

<commit_message>
Worked on OpenPLC to start design project
</commit_message>
<xml_diff>
--- a/tracking/ELE3305 DA - Work Log U1019160.docx
+++ b/tracking/ELE3305 DA - Work Log U1019160.docx
@@ -153,15 +153,7 @@
           </w:tcPr>
           <w:p>
             <w:r>
-              <w:t xml:space="preserve">Committed design report copy to </w:t>
-            </w:r>
-            <w:proofErr w:type="gramStart"/>
-            <w:r>
-              <w:t>docs</w:t>
-            </w:r>
-            <w:proofErr w:type="gramEnd"/>
-            <w:r>
-              <w:t xml:space="preserve"> folder</w:t>
+              <w:t>Committed design report copy to docs folder</w:t>
             </w:r>
             <w:r>
               <w:t xml:space="preserve"> </w:t>
@@ -307,15 +299,7 @@
           </w:tcPr>
           <w:p>
             <w:r>
-              <w:t xml:space="preserve">Created test program in </w:t>
-            </w:r>
-            <w:proofErr w:type="spellStart"/>
-            <w:r>
-              <w:t>OpenPLC</w:t>
-            </w:r>
-            <w:proofErr w:type="spellEnd"/>
-            <w:r>
-              <w:t xml:space="preserve"> editor</w:t>
+              <w:t>Created test program in OpenPLC editor</w:t>
             </w:r>
           </w:p>
         </w:tc>
@@ -335,19 +319,63 @@
           <w:tcPr>
             <w:tcW w:w="988" w:type="dxa"/>
           </w:tcPr>
-          <w:p/>
+          <w:p>
+            <w:r>
+              <w:t>24/3/24</w:t>
+            </w:r>
+          </w:p>
         </w:tc>
         <w:tc>
           <w:tcPr>
             <w:tcW w:w="5022" w:type="dxa"/>
           </w:tcPr>
-          <w:p/>
+          <w:p>
+            <w:r>
+              <w:t>Started design project in OpenLC editor and tested using Radzio for Modbus, but could not get working</w:t>
+            </w:r>
+          </w:p>
         </w:tc>
         <w:tc>
           <w:tcPr>
             <w:tcW w:w="3006" w:type="dxa"/>
           </w:tcPr>
-          <w:p/>
+          <w:p>
+            <w:r>
+              <w:t>3</w:t>
+            </w:r>
+          </w:p>
+        </w:tc>
+      </w:tr>
+      <w:tr>
+        <w:tc>
+          <w:tcPr>
+            <w:tcW w:w="988" w:type="dxa"/>
+          </w:tcPr>
+          <w:p>
+            <w:r>
+              <w:t>24/3/24</w:t>
+            </w:r>
+          </w:p>
+        </w:tc>
+        <w:tc>
+          <w:tcPr>
+            <w:tcW w:w="5022" w:type="dxa"/>
+          </w:tcPr>
+          <w:p>
+            <w:r>
+              <w:t>Added more information to Specification section of design report</w:t>
+            </w:r>
+          </w:p>
+        </w:tc>
+        <w:tc>
+          <w:tcPr>
+            <w:tcW w:w="3006" w:type="dxa"/>
+          </w:tcPr>
+          <w:p>
+            <w:r>
+              <w:t>2</w:t>
+            </w:r>
+          </w:p>
         </w:tc>
       </w:tr>
     </w:tbl>

</xml_diff>

<commit_message>
Documented work on OpenPLC and node-red
</commit_message>
<xml_diff>
--- a/tracking/ELE3305 DA - Work Log U1019160.docx
+++ b/tracking/ELE3305 DA - Work Log U1019160.docx
@@ -29,8 +29,8 @@
       </w:tblPr>
       <w:tblGrid>
         <w:gridCol w:w="1132"/>
-        <w:gridCol w:w="4938"/>
-        <w:gridCol w:w="2946"/>
+        <w:gridCol w:w="4939"/>
+        <w:gridCol w:w="2945"/>
       </w:tblGrid>
       <w:tr>
         <w:tc>
@@ -374,6 +374,88 @@
           <w:p>
             <w:r>
               <w:t>2</w:t>
+            </w:r>
+          </w:p>
+        </w:tc>
+      </w:tr>
+      <w:tr>
+        <w:tc>
+          <w:tcPr>
+            <w:tcW w:w="988" w:type="dxa"/>
+          </w:tcPr>
+          <w:p>
+            <w:r>
+              <w:t>25/3/24</w:t>
+            </w:r>
+          </w:p>
+        </w:tc>
+        <w:tc>
+          <w:tcPr>
+            <w:tcW w:w="5022" w:type="dxa"/>
+          </w:tcPr>
+          <w:p>
+            <w:r>
+              <w:t>Spent time troubleshooting. Had to reimport new image of raspberry pi clone into virtualbox due to OpenPLC connecti</w:t>
+            </w:r>
+            <w:r>
+              <w:t>vity</w:t>
+            </w:r>
+            <w:r>
+              <w:t xml:space="preserve"> issues. This resolve</w:t>
+            </w:r>
+            <w:r>
+              <w:t>d</w:t>
+            </w:r>
+            <w:r>
+              <w:t xml:space="preserve"> the earlier problem of the circuit not working. Created new circuit in OpenPLC editor and imported to OpenPLC</w:t>
+            </w:r>
+            <w:r>
+              <w:t>, tested with Modbus with success.</w:t>
+            </w:r>
+          </w:p>
+        </w:tc>
+        <w:tc>
+          <w:tcPr>
+            <w:tcW w:w="3006" w:type="dxa"/>
+          </w:tcPr>
+          <w:p>
+            <w:r>
+              <w:t>3</w:t>
+            </w:r>
+          </w:p>
+        </w:tc>
+      </w:tr>
+      <w:tr>
+        <w:tc>
+          <w:tcPr>
+            <w:tcW w:w="988" w:type="dxa"/>
+          </w:tcPr>
+          <w:p>
+            <w:r>
+              <w:t>25/3/24</w:t>
+            </w:r>
+          </w:p>
+        </w:tc>
+        <w:tc>
+          <w:tcPr>
+            <w:tcW w:w="5022" w:type="dxa"/>
+          </w:tcPr>
+          <w:p>
+            <w:r>
+              <w:t>Worked on Node-Red flow to OpenPLC to check Modbus reading and UI response.</w:t>
+            </w:r>
+            <w:r>
+              <w:t xml:space="preserve"> Made edits to OpenPLC to resolve issues</w:t>
+            </w:r>
+          </w:p>
+        </w:tc>
+        <w:tc>
+          <w:tcPr>
+            <w:tcW w:w="3006" w:type="dxa"/>
+          </w:tcPr>
+          <w:p>
+            <w:r>
+              <w:t>4</w:t>
             </w:r>
           </w:p>
         </w:tc>

</xml_diff>

<commit_message>
Included time tracking and info on changes to OpenPLC and design report
</commit_message>
<xml_diff>
--- a/tracking/ELE3305 DA - Work Log U1019160.docx
+++ b/tracking/ELE3305 DA - Work Log U1019160.docx
@@ -456,6 +456,82 @@
           <w:p>
             <w:r>
               <w:t>4</w:t>
+            </w:r>
+          </w:p>
+        </w:tc>
+      </w:tr>
+      <w:tr>
+        <w:tc>
+          <w:tcPr>
+            <w:tcW w:w="988" w:type="dxa"/>
+          </w:tcPr>
+          <w:p>
+            <w:r>
+              <w:t>27/3/24</w:t>
+            </w:r>
+          </w:p>
+        </w:tc>
+        <w:tc>
+          <w:tcPr>
+            <w:tcW w:w="5022" w:type="dxa"/>
+          </w:tcPr>
+          <w:p>
+            <w:r>
+              <w:t>Made changes to OpenPLC logic to ensure buttons</w:t>
+            </w:r>
+            <w:r>
+              <w:t xml:space="preserve"> for water pump</w:t>
+            </w:r>
+            <w:r>
+              <w:t xml:space="preserve"> work in Node-Red</w:t>
+            </w:r>
+          </w:p>
+        </w:tc>
+        <w:tc>
+          <w:tcPr>
+            <w:tcW w:w="3006" w:type="dxa"/>
+          </w:tcPr>
+          <w:p>
+            <w:r>
+              <w:t>5</w:t>
+            </w:r>
+          </w:p>
+        </w:tc>
+      </w:tr>
+      <w:tr>
+        <w:tc>
+          <w:tcPr>
+            <w:tcW w:w="988" w:type="dxa"/>
+          </w:tcPr>
+          <w:p>
+            <w:r>
+              <w:t>27/3/24</w:t>
+            </w:r>
+          </w:p>
+        </w:tc>
+        <w:tc>
+          <w:tcPr>
+            <w:tcW w:w="5022" w:type="dxa"/>
+          </w:tcPr>
+          <w:p>
+            <w:r>
+              <w:t>Updated design report</w:t>
+            </w:r>
+            <w:r>
+              <w:t xml:space="preserve"> and Modbus window</w:t>
+            </w:r>
+            <w:r>
+              <w:t xml:space="preserve"> according to circuit changes</w:t>
+            </w:r>
+          </w:p>
+        </w:tc>
+        <w:tc>
+          <w:tcPr>
+            <w:tcW w:w="3006" w:type="dxa"/>
+          </w:tcPr>
+          <w:p>
+            <w:r>
+              <w:t>1</w:t>
             </w:r>
           </w:p>
         </w:tc>

</xml_diff>

<commit_message>
Included hours working on design report.
</commit_message>
<xml_diff>
--- a/tracking/ELE3305 DA - Work Log U1019160.docx
+++ b/tracking/ELE3305 DA - Work Log U1019160.docx
@@ -532,6 +532,38 @@
           <w:p>
             <w:r>
               <w:t>1</w:t>
+            </w:r>
+          </w:p>
+        </w:tc>
+      </w:tr>
+      <w:tr>
+        <w:tc>
+          <w:tcPr>
+            <w:tcW w:w="988" w:type="dxa"/>
+          </w:tcPr>
+          <w:p>
+            <w:r>
+              <w:t>28/3/24</w:t>
+            </w:r>
+          </w:p>
+        </w:tc>
+        <w:tc>
+          <w:tcPr>
+            <w:tcW w:w="5022" w:type="dxa"/>
+          </w:tcPr>
+          <w:p>
+            <w:r>
+              <w:t>Worked on design report. Edited specifications and system overview. Started on ICT security risks and found two more references.</w:t>
+            </w:r>
+          </w:p>
+        </w:tc>
+        <w:tc>
+          <w:tcPr>
+            <w:tcW w:w="3006" w:type="dxa"/>
+          </w:tcPr>
+          <w:p>
+            <w:r>
+              <w:t>5</w:t>
             </w:r>
           </w:p>
         </w:tc>

</xml_diff>

<commit_message>
Made minor change to prior log RE number of references found. Documented today's work on design report.
</commit_message>
<xml_diff>
--- a/tracking/ELE3305 DA - Work Log U1019160.docx
+++ b/tracking/ELE3305 DA - Work Log U1019160.docx
@@ -553,7 +553,13 @@
           </w:tcPr>
           <w:p>
             <w:r>
-              <w:t>Worked on design report. Edited specifications and system overview. Started on ICT security risks and found two more references.</w:t>
+              <w:t>Worked on design report. Edited specifications and system overview. Started on ICT security risks and found t</w:t>
+            </w:r>
+            <w:r>
+              <w:t>hree</w:t>
+            </w:r>
+            <w:r>
+              <w:t xml:space="preserve"> more references.</w:t>
             </w:r>
           </w:p>
         </w:tc>
@@ -564,6 +570,38 @@
           <w:p>
             <w:r>
               <w:t>5</w:t>
+            </w:r>
+          </w:p>
+        </w:tc>
+      </w:tr>
+      <w:tr>
+        <w:tc>
+          <w:tcPr>
+            <w:tcW w:w="988" w:type="dxa"/>
+          </w:tcPr>
+          <w:p>
+            <w:r>
+              <w:t>29/3/24</w:t>
+            </w:r>
+          </w:p>
+        </w:tc>
+        <w:tc>
+          <w:tcPr>
+            <w:tcW w:w="5022" w:type="dxa"/>
+          </w:tcPr>
+          <w:p>
+            <w:r>
+              <w:t>Added more information to system overview of design report and ICT risks, included references.</w:t>
+            </w:r>
+          </w:p>
+        </w:tc>
+        <w:tc>
+          <w:tcPr>
+            <w:tcW w:w="3006" w:type="dxa"/>
+          </w:tcPr>
+          <w:p>
+            <w:r>
+              <w:t>3</w:t>
             </w:r>
           </w:p>
         </w:tc>

</xml_diff>

<commit_message>
Included more information for network addressing and subnetting with references. More work done to section on ICT risks.
</commit_message>
<xml_diff>
--- a/tracking/ELE3305 DA - Work Log U1019160.docx
+++ b/tracking/ELE3305 DA - Work Log U1019160.docx
@@ -755,6 +755,85 @@
           <w:p>
             <w:r>
               <w:t>Successfully sending data to the mapper service. Made adjustments to the UI dashboard for a blinking LED as pH warning. Saved copy of Node-red flows to src folder.</w:t>
+            </w:r>
+          </w:p>
+        </w:tc>
+        <w:tc>
+          <w:tcPr>
+            <w:tcW w:w="3006" w:type="dxa"/>
+          </w:tcPr>
+          <w:p>
+            <w:r>
+              <w:t>4</w:t>
+            </w:r>
+          </w:p>
+        </w:tc>
+      </w:tr>
+      <w:tr>
+        <w:tc>
+          <w:tcPr>
+            <w:tcW w:w="988" w:type="dxa"/>
+          </w:tcPr>
+          <w:p>
+            <w:r>
+              <w:t>7/4/24</w:t>
+            </w:r>
+          </w:p>
+        </w:tc>
+        <w:tc>
+          <w:tcPr>
+            <w:tcW w:w="5022" w:type="dxa"/>
+          </w:tcPr>
+          <w:p>
+            <w:r>
+              <w:t>Made edits to the System Overview of design report and ICT risks</w:t>
+            </w:r>
+            <w:r>
+              <w:t>. Not committed to repository.</w:t>
+            </w:r>
+          </w:p>
+        </w:tc>
+        <w:tc>
+          <w:tcPr>
+            <w:tcW w:w="3006" w:type="dxa"/>
+          </w:tcPr>
+          <w:p>
+            <w:r>
+              <w:t>3</w:t>
+            </w:r>
+          </w:p>
+        </w:tc>
+      </w:tr>
+      <w:tr>
+        <w:tc>
+          <w:tcPr>
+            <w:tcW w:w="988" w:type="dxa"/>
+          </w:tcPr>
+          <w:p>
+            <w:r>
+              <w:t>8/4/24</w:t>
+            </w:r>
+          </w:p>
+        </w:tc>
+        <w:tc>
+          <w:tcPr>
+            <w:tcW w:w="5022" w:type="dxa"/>
+          </w:tcPr>
+          <w:p>
+            <w:r>
+              <w:t>Further editing</w:t>
+            </w:r>
+            <w:r>
+              <w:t xml:space="preserve"> and research</w:t>
+            </w:r>
+            <w:r>
+              <w:t xml:space="preserve"> </w:t>
+            </w:r>
+            <w:r>
+              <w:t>for ICT risks</w:t>
+            </w:r>
+            <w:r>
+              <w:t>.</w:t>
             </w:r>
           </w:p>
         </w:tc>

</xml_diff>

<commit_message>
Saved node-red flows. Final stages of design report, just needs to be proofread.
</commit_message>
<xml_diff>
--- a/tracking/ELE3305 DA - Work Log U1019160.docx
+++ b/tracking/ELE3305 DA - Work Log U1019160.docx
@@ -29,8 +29,8 @@
       </w:tblPr>
       <w:tblGrid>
         <w:gridCol w:w="1132"/>
-        <w:gridCol w:w="4939"/>
-        <w:gridCol w:w="2945"/>
+        <w:gridCol w:w="4940"/>
+        <w:gridCol w:w="2944"/>
       </w:tblGrid>
       <w:tr>
         <w:tc>
@@ -153,7 +153,15 @@
           </w:tcPr>
           <w:p>
             <w:r>
-              <w:t>Committed design report copy to docs folder</w:t>
+              <w:t xml:space="preserve">Committed design report copy to </w:t>
+            </w:r>
+            <w:proofErr w:type="gramStart"/>
+            <w:r>
+              <w:t>docs</w:t>
+            </w:r>
+            <w:proofErr w:type="gramEnd"/>
+            <w:r>
+              <w:t xml:space="preserve"> folder</w:t>
             </w:r>
             <w:r>
               <w:t xml:space="preserve"> </w:t>
@@ -299,7 +307,15 @@
           </w:tcPr>
           <w:p>
             <w:r>
-              <w:t>Created test program in OpenPLC editor</w:t>
+              <w:t xml:space="preserve">Created test program in </w:t>
+            </w:r>
+            <w:proofErr w:type="spellStart"/>
+            <w:r>
+              <w:t>OpenPLC</w:t>
+            </w:r>
+            <w:proofErr w:type="spellEnd"/>
+            <w:r>
+              <w:t xml:space="preserve"> editor</w:t>
             </w:r>
           </w:p>
         </w:tc>
@@ -331,7 +347,15 @@
           </w:tcPr>
           <w:p>
             <w:r>
-              <w:t>Started design project in OpenLC editor and tested using Radzio for Modbus, but could not get working</w:t>
+              <w:t xml:space="preserve">Started design project in </w:t>
+            </w:r>
+            <w:proofErr w:type="spellStart"/>
+            <w:r>
+              <w:t>OpenLC</w:t>
+            </w:r>
+            <w:proofErr w:type="spellEnd"/>
+            <w:r>
+              <w:t xml:space="preserve"> editor and tested using Radzio for Modbus, but could not get working</w:t>
             </w:r>
           </w:p>
         </w:tc>
@@ -395,7 +419,23 @@
           </w:tcPr>
           <w:p>
             <w:r>
-              <w:t>Spent time troubleshooting. Had to reimport new image of raspberry pi clone into virtualbox due to OpenPLC connecti</w:t>
+              <w:t xml:space="preserve">Spent time troubleshooting. Had to reimport new image of raspberry pi clone into </w:t>
+            </w:r>
+            <w:proofErr w:type="spellStart"/>
+            <w:r>
+              <w:t>virtualbox</w:t>
+            </w:r>
+            <w:proofErr w:type="spellEnd"/>
+            <w:r>
+              <w:t xml:space="preserve"> due to </w:t>
+            </w:r>
+            <w:proofErr w:type="spellStart"/>
+            <w:r>
+              <w:t>OpenPLC</w:t>
+            </w:r>
+            <w:proofErr w:type="spellEnd"/>
+            <w:r>
+              <w:t xml:space="preserve"> connecti</w:t>
             </w:r>
             <w:r>
               <w:t>vity</w:t>
@@ -407,8 +447,21 @@
               <w:t>d</w:t>
             </w:r>
             <w:r>
-              <w:t xml:space="preserve"> the earlier problem of the circuit not working. Created new circuit in OpenPLC editor and imported to OpenPLC</w:t>
-            </w:r>
+              <w:t xml:space="preserve"> the earlier problem of the circuit not working. Created new circuit in </w:t>
+            </w:r>
+            <w:proofErr w:type="spellStart"/>
+            <w:r>
+              <w:t>OpenPLC</w:t>
+            </w:r>
+            <w:proofErr w:type="spellEnd"/>
+            <w:r>
+              <w:t xml:space="preserve"> editor and imported to </w:t>
+            </w:r>
+            <w:proofErr w:type="spellStart"/>
+            <w:r>
+              <w:t>OpenPLC</w:t>
+            </w:r>
+            <w:proofErr w:type="spellEnd"/>
             <w:r>
               <w:t>, tested with Modbus with success.</w:t>
             </w:r>
@@ -442,10 +495,26 @@
           </w:tcPr>
           <w:p>
             <w:r>
-              <w:t>Worked on Node-Red flow to OpenPLC to check Modbus reading and UI response.</w:t>
-            </w:r>
-            <w:r>
-              <w:t xml:space="preserve"> Made edits to OpenPLC to resolve issues</w:t>
+              <w:t xml:space="preserve">Worked on Node-Red flow to </w:t>
+            </w:r>
+            <w:proofErr w:type="spellStart"/>
+            <w:r>
+              <w:t>OpenPLC</w:t>
+            </w:r>
+            <w:proofErr w:type="spellEnd"/>
+            <w:r>
+              <w:t xml:space="preserve"> to check Modbus reading and UI response.</w:t>
+            </w:r>
+            <w:r>
+              <w:t xml:space="preserve"> Made edits to </w:t>
+            </w:r>
+            <w:proofErr w:type="spellStart"/>
+            <w:r>
+              <w:t>OpenPLC</w:t>
+            </w:r>
+            <w:proofErr w:type="spellEnd"/>
+            <w:r>
+              <w:t xml:space="preserve"> to resolve issues</w:t>
             </w:r>
           </w:p>
         </w:tc>
@@ -477,7 +546,15 @@
           </w:tcPr>
           <w:p>
             <w:r>
-              <w:t>Made changes to OpenPLC logic to ensure buttons</w:t>
+              <w:t xml:space="preserve">Made changes to </w:t>
+            </w:r>
+            <w:proofErr w:type="spellStart"/>
+            <w:r>
+              <w:t>OpenPLC</w:t>
+            </w:r>
+            <w:proofErr w:type="spellEnd"/>
+            <w:r>
+              <w:t xml:space="preserve"> logic to ensure buttons</w:t>
             </w:r>
             <w:r>
               <w:t xml:space="preserve"> for water pump</w:t>
@@ -754,7 +831,23 @@
           </w:tcPr>
           <w:p>
             <w:r>
-              <w:t>Successfully sending data to the mapper service. Made adjustments to the UI dashboard for a blinking LED as pH warning. Saved copy of Node-red flows to src folder.</w:t>
+              <w:t xml:space="preserve">Successfully sending data to the mapper service. </w:t>
+            </w:r>
+            <w:proofErr w:type="gramStart"/>
+            <w:r>
+              <w:t>Made adjustments to</w:t>
+            </w:r>
+            <w:proofErr w:type="gramEnd"/>
+            <w:r>
+              <w:t xml:space="preserve"> the UI dashboard for a blinking LED as pH warning. Saved copy of Node-red flows to </w:t>
+            </w:r>
+            <w:proofErr w:type="spellStart"/>
+            <w:r>
+              <w:t>src</w:t>
+            </w:r>
+            <w:proofErr w:type="spellEnd"/>
+            <w:r>
+              <w:t xml:space="preserve"> folder.</w:t>
             </w:r>
           </w:p>
         </w:tc>
@@ -885,6 +978,47 @@
           <w:p>
             <w:r>
               <w:t>6</w:t>
+            </w:r>
+          </w:p>
+        </w:tc>
+      </w:tr>
+      <w:tr>
+        <w:tc>
+          <w:tcPr>
+            <w:tcW w:w="988" w:type="dxa"/>
+          </w:tcPr>
+          <w:p>
+            <w:r>
+              <w:t>11/4/24</w:t>
+            </w:r>
+          </w:p>
+        </w:tc>
+        <w:tc>
+          <w:tcPr>
+            <w:tcW w:w="5022" w:type="dxa"/>
+          </w:tcPr>
+          <w:p>
+            <w:r>
+              <w:t>Added to conceptualisation section of report.</w:t>
+            </w:r>
+            <w:r>
+              <w:t xml:space="preserve"> Created flowcharts and images for support.</w:t>
+            </w:r>
+            <w:r>
+              <w:t xml:space="preserve"> Swapped MQTT node in node-red from test data to generate red. </w:t>
+            </w:r>
+            <w:r>
+              <w:t>Wrote executive summary.</w:t>
+            </w:r>
+          </w:p>
+        </w:tc>
+        <w:tc>
+          <w:tcPr>
+            <w:tcW w:w="3006" w:type="dxa"/>
+          </w:tcPr>
+          <w:p>
+            <w:r>
+              <w:t>8</w:t>
             </w:r>
           </w:p>
         </w:tc>

</xml_diff>